<commit_message>
lade till lite instruktioner i word-filen
</commit_message>
<xml_diff>
--- a/Instruktioner.docx
+++ b/Instruktioner.docx
@@ -4,36 +4,107 @@
   <w:body>
     <w:p>
       <w:r>
-        <w:t xml:space="preserve">Öppna asset store </w:t>
+        <w:t xml:space="preserve">Lär dig koda </w:t>
       </w:r>
       <w:proofErr w:type="spellStart"/>
       <w:r>
-        <w:t>Ctrl</w:t>
+        <w:t>unity</w:t>
       </w:r>
       <w:proofErr w:type="spellEnd"/>
       <w:r>
-        <w:t xml:space="preserve"> + 9</w:t>
+        <w:t>:</w:t>
       </w:r>
     </w:p>
     <w:p>
-      <w:pPr>
+      <w:hyperlink r:id="rId5" w:history="1">
+        <w:r>
+          <w:rPr>
+            <w:rStyle w:val="Hyperlnk"/>
+          </w:rPr>
+          <w:t>https://unity3d.com/learn/tutorials/s/scripting</w:t>
+        </w:r>
+      </w:hyperlink>
+    </w:p>
+    <w:p/>
+    <w:p/>
+    <w:p>
+      <w:r>
+        <w:t>Använda assets (kort notering om hur man gör)</w:t>
+      </w:r>
+      <w:bookmarkStart w:id="0" w:name="_GoBack"/>
+      <w:bookmarkEnd w:id="0"/>
+      <w:r>
+        <w:t>:</w:t>
+      </w:r>
+    </w:p>
+    <w:p>
+      <w:pPr>
+        <w:pStyle w:val="Liststycke"/>
+        <w:numPr>
+          <w:ilvl w:val="0"/>
+          <w:numId w:val="1"/>
+        </w:numPr>
+      </w:pPr>
+      <w:r>
+        <w:t xml:space="preserve">Öppna asset store </w:t>
+      </w:r>
+      <w:proofErr w:type="spellStart"/>
+      <w:r>
+        <w:t>Ctrl</w:t>
+      </w:r>
+      <w:proofErr w:type="spellEnd"/>
+      <w:r>
+        <w:t xml:space="preserve"> + 9</w:t>
+      </w:r>
+    </w:p>
+    <w:p>
+      <w:pPr>
+        <w:pStyle w:val="Liststycke"/>
+        <w:numPr>
+          <w:ilvl w:val="0"/>
+          <w:numId w:val="1"/>
+        </w:numPr>
+      </w:pPr>
+      <w:proofErr w:type="spellStart"/>
+      <w:r>
+        <w:t>LowPoly</w:t>
+      </w:r>
+      <w:proofErr w:type="spellEnd"/>
+      <w:r>
+        <w:t xml:space="preserve"> Environment Pack</w:t>
+      </w:r>
+      <w:r>
+        <w:t xml:space="preserve"> (by </w:t>
+      </w:r>
+      <w:r>
+        <w:t>KORVEEN</w:t>
+      </w:r>
+      <w:r>
+        <w:t>)</w:t>
+      </w:r>
+      <w:r>
+        <w:t xml:space="preserve"> </w:t>
+      </w:r>
+      <w:r>
+        <w:t>Ta med FBX och Prefabs</w:t>
+      </w:r>
+    </w:p>
+    <w:p>
+      <w:pPr>
+        <w:pStyle w:val="Liststycke"/>
+        <w:numPr>
+          <w:ilvl w:val="0"/>
+          <w:numId w:val="1"/>
+        </w:numPr>
         <w:rPr>
           <w:lang w:val="en-US"/>
         </w:rPr>
       </w:pPr>
-      <w:proofErr w:type="spellStart"/>
       <w:r>
         <w:rPr>
           <w:lang w:val="en-US"/>
         </w:rPr>
-        <w:t>LowPoly</w:t>
-      </w:r>
-      <w:proofErr w:type="spellEnd"/>
-      <w:r>
-        <w:rPr>
-          <w:lang w:val="en-US"/>
-        </w:rPr>
-        <w:t xml:space="preserve"> Environment Pack</w:t>
+        <w:t>Free Fantasy Adventure Music Pack</w:t>
       </w:r>
       <w:r>
         <w:rPr>
@@ -45,7 +116,7 @@
         <w:rPr>
           <w:lang w:val="en-US"/>
         </w:rPr>
-        <w:t>KORVEEN</w:t>
+        <w:t>CRAZE MUSIC PRODUCTIONS</w:t>
       </w:r>
       <w:r>
         <w:rPr>
@@ -57,53 +128,16 @@
         <w:rPr>
           <w:lang w:val="en-US"/>
         </w:rPr>
-        <w:t xml:space="preserve"> </w:t>
-      </w:r>
+        <w:t xml:space="preserve"> Ta med </w:t>
+      </w:r>
+      <w:proofErr w:type="spellStart"/>
       <w:r>
         <w:rPr>
           <w:lang w:val="en-US"/>
         </w:rPr>
-        <w:t>Ta med FBX och Prefabs</w:t>
-      </w:r>
-    </w:p>
-    <w:p>
-      <w:pPr>
-        <w:rPr>
-          <w:lang w:val="en-US"/>
-        </w:rPr>
-      </w:pPr>
-      <w:r>
-        <w:rPr>
-          <w:lang w:val="en-US"/>
-        </w:rPr>
-        <w:t>Free Fantasy Adventure Music Pack</w:t>
-      </w:r>
-      <w:r>
-        <w:rPr>
-          <w:lang w:val="en-US"/>
-        </w:rPr>
-        <w:t xml:space="preserve"> (by </w:t>
-      </w:r>
-      <w:r>
-        <w:rPr>
-          <w:lang w:val="en-US"/>
-        </w:rPr>
-        <w:t>CRAZE MUSIC PRODUCTIONS</w:t>
-      </w:r>
-      <w:r>
-        <w:rPr>
-          <w:lang w:val="en-US"/>
-        </w:rPr>
-        <w:t>)</w:t>
-      </w:r>
-      <w:r>
-        <w:rPr>
-          <w:lang w:val="en-US"/>
-        </w:rPr>
-        <w:t xml:space="preserve"> Ta med två</w:t>
-      </w:r>
-      <w:bookmarkStart w:id="0" w:name="_GoBack"/>
-      <w:bookmarkEnd w:id="0"/>
+        <w:t>två</w:t>
+      </w:r>
+      <w:proofErr w:type="spellEnd"/>
       <w:r>
         <w:rPr>
           <w:lang w:val="en-US"/>
@@ -127,6 +161,127 @@
     </w:sectPr>
   </w:body>
 </w:document>
+</file>
+
+<file path=word/numbering.xml><?xml version="1.0" encoding="utf-8"?>
+<w:numbering xmlns:wpc="http://schemas.microsoft.com/office/word/2010/wordprocessingCanvas" xmlns:cx="http://schemas.microsoft.com/office/drawing/2014/chartex" xmlns:cx1="http://schemas.microsoft.com/office/drawing/2015/9/8/chartex" xmlns:cx2="http://schemas.microsoft.com/office/drawing/2015/10/21/chartex" xmlns:cx3="http://schemas.microsoft.com/office/drawing/2016/5/9/chartex" xmlns:cx4="http://schemas.microsoft.com/office/drawing/2016/5/10/chartex" xmlns:cx5="http://schemas.microsoft.com/office/drawing/2016/5/11/chartex" xmlns:cx6="http://schemas.microsoft.com/office/drawing/2016/5/12/chartex" xmlns:cx7="http://schemas.microsoft.com/office/drawing/2016/5/13/chartex" xmlns:cx8="http://schemas.microsoft.com/office/drawing/2016/5/14/chartex" xmlns:mc="http://schemas.openxmlformats.org/markup-compatibility/2006" xmlns:aink="http://schemas.microsoft.com/office/drawing/2016/ink" xmlns:am3d="http://schemas.microsoft.com/office/drawing/2017/model3d" xmlns:o="urn:schemas-microsoft-com:office:office" xmlns:r="http://schemas.openxmlformats.org/officeDocument/2006/relationships" xmlns:m="http://schemas.openxmlformats.org/officeDocument/2006/math" xmlns:v="urn:schemas-microsoft-com:vml" xmlns:wp14="http://schemas.microsoft.com/office/word/2010/wordprocessingDrawing" xmlns:wp="http://schemas.openxmlformats.org/drawingml/2006/wordprocessingDrawing" xmlns:w10="urn:schemas-microsoft-com:office:word" xmlns:w="http://schemas.openxmlformats.org/wordprocessingml/2006/main" xmlns:w14="http://schemas.microsoft.com/office/word/2010/wordml" xmlns:w15="http://schemas.microsoft.com/office/word/2012/wordml" xmlns:w16cid="http://schemas.microsoft.com/office/word/2016/wordml/cid" xmlns:w16se="http://schemas.microsoft.com/office/word/2015/wordml/symex" xmlns:wpg="http://schemas.microsoft.com/office/word/2010/wordprocessingGroup" xmlns:wpi="http://schemas.microsoft.com/office/word/2010/wordprocessingInk" xmlns:wne="http://schemas.microsoft.com/office/word/2006/wordml" xmlns:wps="http://schemas.microsoft.com/office/word/2010/wordprocessingShape" mc:Ignorable="w14 w15 w16se w16cid wp14">
+  <w:abstractNum w:abstractNumId="0" w15:restartNumberingAfterBreak="0">
+    <w:nsid w:val="26A70930"/>
+    <w:multiLevelType w:val="hybridMultilevel"/>
+    <w:tmpl w:val="539E6CA0"/>
+    <w:lvl w:ilvl="0" w:tplc="041D0001">
+      <w:start w:val="1"/>
+      <w:numFmt w:val="bullet"/>
+      <w:lvlText w:val=""/>
+      <w:lvlJc w:val="left"/>
+      <w:pPr>
+        <w:ind w:left="720" w:hanging="360"/>
+      </w:pPr>
+      <w:rPr>
+        <w:rFonts w:ascii="Symbol" w:hAnsi="Symbol" w:hint="default"/>
+      </w:rPr>
+    </w:lvl>
+    <w:lvl w:ilvl="1" w:tplc="041D0003" w:tentative="1">
+      <w:start w:val="1"/>
+      <w:numFmt w:val="bullet"/>
+      <w:lvlText w:val="o"/>
+      <w:lvlJc w:val="left"/>
+      <w:pPr>
+        <w:ind w:left="1440" w:hanging="360"/>
+      </w:pPr>
+      <w:rPr>
+        <w:rFonts w:ascii="Courier New" w:hAnsi="Courier New" w:cs="Courier New" w:hint="default"/>
+      </w:rPr>
+    </w:lvl>
+    <w:lvl w:ilvl="2" w:tplc="041D0005" w:tentative="1">
+      <w:start w:val="1"/>
+      <w:numFmt w:val="bullet"/>
+      <w:lvlText w:val=""/>
+      <w:lvlJc w:val="left"/>
+      <w:pPr>
+        <w:ind w:left="2160" w:hanging="360"/>
+      </w:pPr>
+      <w:rPr>
+        <w:rFonts w:ascii="Wingdings" w:hAnsi="Wingdings" w:hint="default"/>
+      </w:rPr>
+    </w:lvl>
+    <w:lvl w:ilvl="3" w:tplc="041D0001" w:tentative="1">
+      <w:start w:val="1"/>
+      <w:numFmt w:val="bullet"/>
+      <w:lvlText w:val=""/>
+      <w:lvlJc w:val="left"/>
+      <w:pPr>
+        <w:ind w:left="2880" w:hanging="360"/>
+      </w:pPr>
+      <w:rPr>
+        <w:rFonts w:ascii="Symbol" w:hAnsi="Symbol" w:hint="default"/>
+      </w:rPr>
+    </w:lvl>
+    <w:lvl w:ilvl="4" w:tplc="041D0003" w:tentative="1">
+      <w:start w:val="1"/>
+      <w:numFmt w:val="bullet"/>
+      <w:lvlText w:val="o"/>
+      <w:lvlJc w:val="left"/>
+      <w:pPr>
+        <w:ind w:left="3600" w:hanging="360"/>
+      </w:pPr>
+      <w:rPr>
+        <w:rFonts w:ascii="Courier New" w:hAnsi="Courier New" w:cs="Courier New" w:hint="default"/>
+      </w:rPr>
+    </w:lvl>
+    <w:lvl w:ilvl="5" w:tplc="041D0005" w:tentative="1">
+      <w:start w:val="1"/>
+      <w:numFmt w:val="bullet"/>
+      <w:lvlText w:val=""/>
+      <w:lvlJc w:val="left"/>
+      <w:pPr>
+        <w:ind w:left="4320" w:hanging="360"/>
+      </w:pPr>
+      <w:rPr>
+        <w:rFonts w:ascii="Wingdings" w:hAnsi="Wingdings" w:hint="default"/>
+      </w:rPr>
+    </w:lvl>
+    <w:lvl w:ilvl="6" w:tplc="041D0001" w:tentative="1">
+      <w:start w:val="1"/>
+      <w:numFmt w:val="bullet"/>
+      <w:lvlText w:val=""/>
+      <w:lvlJc w:val="left"/>
+      <w:pPr>
+        <w:ind w:left="5040" w:hanging="360"/>
+      </w:pPr>
+      <w:rPr>
+        <w:rFonts w:ascii="Symbol" w:hAnsi="Symbol" w:hint="default"/>
+      </w:rPr>
+    </w:lvl>
+    <w:lvl w:ilvl="7" w:tplc="041D0003" w:tentative="1">
+      <w:start w:val="1"/>
+      <w:numFmt w:val="bullet"/>
+      <w:lvlText w:val="o"/>
+      <w:lvlJc w:val="left"/>
+      <w:pPr>
+        <w:ind w:left="5760" w:hanging="360"/>
+      </w:pPr>
+      <w:rPr>
+        <w:rFonts w:ascii="Courier New" w:hAnsi="Courier New" w:cs="Courier New" w:hint="default"/>
+      </w:rPr>
+    </w:lvl>
+    <w:lvl w:ilvl="8" w:tplc="041D0005" w:tentative="1">
+      <w:start w:val="1"/>
+      <w:numFmt w:val="bullet"/>
+      <w:lvlText w:val=""/>
+      <w:lvlJc w:val="left"/>
+      <w:pPr>
+        <w:ind w:left="6480" w:hanging="360"/>
+      </w:pPr>
+      <w:rPr>
+        <w:rFonts w:ascii="Wingdings" w:hAnsi="Wingdings" w:hint="default"/>
+      </w:rPr>
+    </w:lvl>
+  </w:abstractNum>
+  <w:num w:numId="1">
+    <w:abstractNumId w:val="0"/>
+  </w:num>
+</w:numbering>
 </file>
 
 <file path=word/styles.xml><?xml version="1.0" encoding="utf-8"?>
@@ -554,6 +709,40 @@
     <w:semiHidden/>
     <w:unhideWhenUsed/>
   </w:style>
+  <w:style w:type="character" w:styleId="Hyperlnk">
+    <w:name w:val="Hyperlink"/>
+    <w:basedOn w:val="Standardstycketeckensnitt"/>
+    <w:uiPriority w:val="99"/>
+    <w:unhideWhenUsed/>
+    <w:rsid w:val="00BD181A"/>
+    <w:rPr>
+      <w:color w:val="0563C1" w:themeColor="hyperlink"/>
+      <w:u w:val="single"/>
+    </w:rPr>
+  </w:style>
+  <w:style w:type="character" w:styleId="Olstomnmnande">
+    <w:name w:val="Unresolved Mention"/>
+    <w:basedOn w:val="Standardstycketeckensnitt"/>
+    <w:uiPriority w:val="99"/>
+    <w:semiHidden/>
+    <w:unhideWhenUsed/>
+    <w:rsid w:val="00BD181A"/>
+    <w:rPr>
+      <w:color w:val="605E5C"/>
+      <w:shd w:val="clear" w:color="auto" w:fill="E1DFDD"/>
+    </w:rPr>
+  </w:style>
+  <w:style w:type="paragraph" w:styleId="Liststycke">
+    <w:name w:val="List Paragraph"/>
+    <w:basedOn w:val="Normal"/>
+    <w:uiPriority w:val="34"/>
+    <w:qFormat/>
+    <w:rsid w:val="00BD181A"/>
+    <w:pPr>
+      <w:ind w:left="720"/>
+      <w:contextualSpacing/>
+    </w:pPr>
+  </w:style>
 </w:styles>
 </file>
 

</xml_diff>

<commit_message>
lade till en level med varuhus
</commit_message>
<xml_diff>
--- a/Instruktioner.docx
+++ b/Instruktioner.docx
@@ -29,12 +29,7 @@
     <w:p/>
     <w:p>
       <w:r>
-        <w:t>Använda assets (kort notering om hur man gör)</w:t>
-      </w:r>
-      <w:bookmarkStart w:id="0" w:name="_GoBack"/>
-      <w:bookmarkEnd w:id="0"/>
-      <w:r>
-        <w:t>:</w:t>
+        <w:t>Använda assets (kort notering om hur man gör):</w:t>
       </w:r>
     </w:p>
     <w:p>
@@ -71,22 +66,10 @@
       </w:r>
       <w:proofErr w:type="spellEnd"/>
       <w:r>
-        <w:t xml:space="preserve"> Environment Pack</w:t>
-      </w:r>
-      <w:r>
-        <w:t xml:space="preserve"> (by </w:t>
-      </w:r>
-      <w:r>
-        <w:t>KORVEEN</w:t>
-      </w:r>
-      <w:r>
-        <w:t>)</w:t>
-      </w:r>
-      <w:r>
-        <w:t xml:space="preserve"> </w:t>
-      </w:r>
-      <w:r>
-        <w:t>Ta med FBX och Prefabs</w:t>
+        <w:t xml:space="preserve"> Environment Pack (by KORVEEN)</w:t>
+      </w:r>
+      <w:r>
+        <w:t xml:space="preserve"> Ta med FBX och Prefabs</w:t>
       </w:r>
     </w:p>
     <w:p>
@@ -104,19 +87,61 @@
         <w:rPr>
           <w:lang w:val="en-US"/>
         </w:rPr>
-        <w:t>Free Fantasy Adventure Music Pack</w:t>
-      </w:r>
-      <w:r>
-        <w:rPr>
-          <w:lang w:val="en-US"/>
-        </w:rPr>
-        <w:t xml:space="preserve"> (by </w:t>
-      </w:r>
-      <w:r>
-        <w:rPr>
-          <w:lang w:val="en-US"/>
-        </w:rPr>
-        <w:t>CRAZE MUSIC PRODUCTIONS</w:t>
+        <w:t>Free Fantasy Adventure Music Pack (by CRAZE MUSIC PRODUCTIONS)</w:t>
+      </w:r>
+      <w:r>
+        <w:rPr>
+          <w:lang w:val="en-US"/>
+        </w:rPr>
+        <w:t xml:space="preserve"> Ta med </w:t>
+      </w:r>
+      <w:proofErr w:type="spellStart"/>
+      <w:r>
+        <w:rPr>
+          <w:lang w:val="en-US"/>
+        </w:rPr>
+        <w:t>två</w:t>
+      </w:r>
+      <w:proofErr w:type="spellEnd"/>
+      <w:r>
+        <w:rPr>
+          <w:lang w:val="en-US"/>
+        </w:rPr>
+        <w:t xml:space="preserve"> </w:t>
+      </w:r>
+      <w:proofErr w:type="spellStart"/>
+      <w:r>
+        <w:rPr>
+          <w:lang w:val="en-US"/>
+        </w:rPr>
+        <w:t>låtar</w:t>
+      </w:r>
+      <w:proofErr w:type="spellEnd"/>
+    </w:p>
+    <w:p>
+      <w:pPr>
+        <w:rPr>
+          <w:lang w:val="en-US"/>
+        </w:rPr>
+      </w:pPr>
+    </w:p>
+    <w:p>
+      <w:pPr>
+        <w:rPr>
+          <w:lang w:val="en-US"/>
+        </w:rPr>
+      </w:pPr>
+      <w:r>
+        <w:rPr>
+          <w:lang w:val="en-US"/>
+        </w:rPr>
+        <w:t xml:space="preserve">Tips: generic move camera (free asset by </w:t>
+      </w:r>
+      <w:r>
+        <w:rPr>
+          <w:lang w:val="en-US"/>
+        </w:rPr>
+        <w:t>eleneski</w:t>
       </w:r>
       <w:r>
         <w:rPr>
@@ -124,18 +149,26 @@
         </w:rPr>
         <w:t>)</w:t>
       </w:r>
-      <w:r>
-        <w:rPr>
-          <w:lang w:val="en-US"/>
-        </w:rPr>
-        <w:t xml:space="preserve"> Ta med </w:t>
-      </w:r>
+    </w:p>
+    <w:p>
+      <w:pPr>
+        <w:rPr>
+          <w:lang w:val="en-US"/>
+        </w:rPr>
+      </w:pPr>
+    </w:p>
+    <w:p>
+      <w:pPr>
+        <w:rPr>
+          <w:lang w:val="en-US"/>
+        </w:rPr>
+      </w:pPr>
       <w:proofErr w:type="spellStart"/>
       <w:r>
         <w:rPr>
           <w:lang w:val="en-US"/>
         </w:rPr>
-        <w:t>två</w:t>
+        <w:t>Skapa</w:t>
       </w:r>
       <w:proofErr w:type="spellEnd"/>
       <w:r>
@@ -149,9 +182,97 @@
         <w:rPr>
           <w:lang w:val="en-US"/>
         </w:rPr>
-        <w:t>låtar</w:t>
+        <w:t>egna</w:t>
       </w:r>
       <w:proofErr w:type="spellEnd"/>
+      <w:r>
+        <w:rPr>
+          <w:lang w:val="en-US"/>
+        </w:rPr>
+        <w:t xml:space="preserve"> assets och </w:t>
+      </w:r>
+      <w:proofErr w:type="spellStart"/>
+      <w:r>
+        <w:rPr>
+          <w:lang w:val="en-US"/>
+        </w:rPr>
+        <w:t>lägg</w:t>
+      </w:r>
+      <w:proofErr w:type="spellEnd"/>
+      <w:r>
+        <w:rPr>
+          <w:lang w:val="en-US"/>
+        </w:rPr>
+        <w:t xml:space="preserve"> in.</w:t>
+      </w:r>
+    </w:p>
+    <w:p>
+      <w:pPr>
+        <w:rPr>
+          <w:lang w:val="en-US"/>
+        </w:rPr>
+      </w:pPr>
+    </w:p>
+    <w:p>
+      <w:pPr>
+        <w:rPr>
+          <w:lang w:val="en-US"/>
+        </w:rPr>
+      </w:pPr>
+      <w:proofErr w:type="spellStart"/>
+      <w:r>
+        <w:rPr>
+          <w:lang w:val="en-US"/>
+        </w:rPr>
+        <w:t>Skapa</w:t>
+      </w:r>
+      <w:proofErr w:type="spellEnd"/>
+      <w:r>
+        <w:rPr>
+          <w:lang w:val="en-US"/>
+        </w:rPr>
+        <w:t xml:space="preserve"> </w:t>
+      </w:r>
+      <w:proofErr w:type="spellStart"/>
+      <w:r>
+        <w:rPr>
+          <w:lang w:val="en-US"/>
+        </w:rPr>
+        <w:t>butik</w:t>
+      </w:r>
+      <w:proofErr w:type="spellEnd"/>
+    </w:p>
+    <w:p>
+      <w:pPr>
+        <w:rPr>
+          <w:lang w:val="en-US"/>
+        </w:rPr>
+      </w:pPr>
+      <w:hyperlink r:id="rId6" w:history="1">
+        <w:r>
+          <w:rPr>
+            <w:rStyle w:val="Hyperlnk"/>
+            <w:lang w:val="en-US"/>
+          </w:rPr>
+          <w:t>https://asse</w:t>
+        </w:r>
+        <w:bookmarkStart w:id="0" w:name="_GoBack"/>
+        <w:bookmarkEnd w:id="0"/>
+        <w:r>
+          <w:rPr>
+            <w:rStyle w:val="Hyperlnk"/>
+            <w:lang w:val="en-US"/>
+          </w:rPr>
+          <w:t>tstore.unity.com/packages/tools/particles-effects/quick-outline-115488</w:t>
+        </w:r>
+      </w:hyperlink>
+    </w:p>
+    <w:p>
+      <w:pPr>
+        <w:rPr>
+          <w:lang w:val="en-US"/>
+        </w:rPr>
+      </w:pPr>
     </w:p>
     <w:sectPr>
       <w:pgSz w:w="11906" w:h="16838"/>
@@ -743,6 +864,18 @@
       <w:contextualSpacing/>
     </w:pPr>
   </w:style>
+  <w:style w:type="character" w:styleId="AnvndHyperlnk">
+    <w:name w:val="FollowedHyperlink"/>
+    <w:basedOn w:val="Standardstycketeckensnitt"/>
+    <w:uiPriority w:val="99"/>
+    <w:semiHidden/>
+    <w:unhideWhenUsed/>
+    <w:rsid w:val="00704873"/>
+    <w:rPr>
+      <w:color w:val="954F72" w:themeColor="followedHyperlink"/>
+      <w:u w:val="single"/>
+    </w:rPr>
+  </w:style>
 </w:styles>
 </file>
 

</xml_diff>

<commit_message>
lade till modell för stad samt insp.bilder av eu-parlaments byggnaden med flaggor framför
</commit_message>
<xml_diff>
--- a/Instruktioner.docx
+++ b/Instruktioner.docx
@@ -97,7 +97,7 @@
           <w:r>
             <w:fldChar w:fldCharType="separate"/>
           </w:r>
-          <w:hyperlink w:anchor="_Toc4578660" w:history="1">
+          <w:hyperlink w:anchor="_Toc5014699" w:history="1">
             <w:r>
               <w:rPr>
                 <w:rStyle w:val="Hyperlnk"/>
@@ -124,7 +124,7 @@
                 <w:noProof/>
                 <w:webHidden/>
               </w:rPr>
-              <w:instrText xml:space="preserve"> PAGEREF _Toc4578660 \h </w:instrText>
+              <w:instrText xml:space="preserve"> PAGEREF _Toc5014699 \h </w:instrText>
             </w:r>
             <w:r>
               <w:rPr>
@@ -167,7 +167,7 @@
               <w:lang w:eastAsia="sv-SE"/>
             </w:rPr>
           </w:pPr>
-          <w:hyperlink w:anchor="_Toc4578661" w:history="1">
+          <w:hyperlink w:anchor="_Toc5014700" w:history="1">
             <w:r>
               <w:rPr>
                 <w:rStyle w:val="Hyperlnk"/>
@@ -194,7 +194,7 @@
                 <w:noProof/>
                 <w:webHidden/>
               </w:rPr>
-              <w:instrText xml:space="preserve"> PAGEREF _Toc4578661 \h </w:instrText>
+              <w:instrText xml:space="preserve"> PAGEREF _Toc5014700 \h </w:instrText>
             </w:r>
             <w:r>
               <w:rPr>
@@ -237,7 +237,7 @@
               <w:lang w:eastAsia="sv-SE"/>
             </w:rPr>
           </w:pPr>
-          <w:hyperlink w:anchor="_Toc4578662" w:history="1">
+          <w:hyperlink w:anchor="_Toc5014701" w:history="1">
             <w:r>
               <w:rPr>
                 <w:rStyle w:val="Hyperlnk"/>
@@ -264,7 +264,7 @@
                 <w:noProof/>
                 <w:webHidden/>
               </w:rPr>
-              <w:instrText xml:space="preserve"> PAGEREF _Toc4578662 \h </w:instrText>
+              <w:instrText xml:space="preserve"> PAGEREF _Toc5014701 \h </w:instrText>
             </w:r>
             <w:r>
               <w:rPr>
@@ -307,7 +307,7 @@
               <w:lang w:eastAsia="sv-SE"/>
             </w:rPr>
           </w:pPr>
-          <w:hyperlink w:anchor="_Toc4578663" w:history="1">
+          <w:hyperlink w:anchor="_Toc5014702" w:history="1">
             <w:r>
               <w:rPr>
                 <w:rStyle w:val="Hyperlnk"/>
@@ -334,7 +334,7 @@
                 <w:noProof/>
                 <w:webHidden/>
               </w:rPr>
-              <w:instrText xml:space="preserve"> PAGEREF _Toc4578663 \h </w:instrText>
+              <w:instrText xml:space="preserve"> PAGEREF _Toc5014702 \h </w:instrText>
             </w:r>
             <w:r>
               <w:rPr>
@@ -366,6 +366,76 @@
           </w:hyperlink>
         </w:p>
         <w:p>
+          <w:pPr>
+            <w:pStyle w:val="Innehll2"/>
+            <w:tabs>
+              <w:tab w:val="right" w:leader="dot" w:pos="9062"/>
+            </w:tabs>
+            <w:rPr>
+              <w:rFonts w:eastAsiaTheme="minorEastAsia"/>
+              <w:noProof/>
+              <w:lang w:eastAsia="sv-SE"/>
+            </w:rPr>
+          </w:pPr>
+          <w:hyperlink w:anchor="_Toc5014703" w:history="1">
+            <w:r>
+              <w:rPr>
+                <w:rStyle w:val="Hyperlnk"/>
+                <w:noProof/>
+              </w:rPr>
+              <w:t>5. Inställningar för snygg grafik</w:t>
+            </w:r>
+            <w:r>
+              <w:rPr>
+                <w:noProof/>
+                <w:webHidden/>
+              </w:rPr>
+              <w:tab/>
+            </w:r>
+            <w:r>
+              <w:rPr>
+                <w:noProof/>
+                <w:webHidden/>
+              </w:rPr>
+              <w:fldChar w:fldCharType="begin"/>
+            </w:r>
+            <w:r>
+              <w:rPr>
+                <w:noProof/>
+                <w:webHidden/>
+              </w:rPr>
+              <w:instrText xml:space="preserve"> PAGEREF _Toc5014703 \h </w:instrText>
+            </w:r>
+            <w:r>
+              <w:rPr>
+                <w:noProof/>
+                <w:webHidden/>
+              </w:rPr>
+            </w:r>
+            <w:r>
+              <w:rPr>
+                <w:noProof/>
+                <w:webHidden/>
+              </w:rPr>
+              <w:fldChar w:fldCharType="separate"/>
+            </w:r>
+            <w:r>
+              <w:rPr>
+                <w:noProof/>
+                <w:webHidden/>
+              </w:rPr>
+              <w:t>8</w:t>
+            </w:r>
+            <w:r>
+              <w:rPr>
+                <w:noProof/>
+                <w:webHidden/>
+              </w:rPr>
+              <w:fldChar w:fldCharType="end"/>
+            </w:r>
+          </w:hyperlink>
+        </w:p>
+        <w:p>
           <w:r>
             <w:rPr>
               <w:b/>
@@ -377,7 +447,10 @@
       </w:sdtContent>
     </w:sdt>
     <w:p/>
-    <w:p/>
+    <w:p>
+      <w:bookmarkStart w:id="0" w:name="_GoBack"/>
+      <w:bookmarkEnd w:id="0"/>
+    </w:p>
     <w:p>
       <w:pPr>
         <w:pStyle w:val="Rubrik2"/>
@@ -388,7 +461,7 @@
       <w:r>
         <w:br w:type="column"/>
       </w:r>
-      <w:bookmarkStart w:id="0" w:name="_Toc4578660"/>
+      <w:bookmarkStart w:id="1" w:name="_Toc5014699"/>
       <w:r>
         <w:rPr>
           <w:sz w:val="52"/>
@@ -396,7 +469,7 @@
         <w:lastRenderedPageBreak/>
         <w:t>1 Klick</w:t>
       </w:r>
-      <w:bookmarkEnd w:id="0"/>
+      <w:bookmarkEnd w:id="1"/>
     </w:p>
     <w:p/>
     <w:p>
@@ -1391,7 +1464,7 @@
       <w:r>
         <w:br w:type="column"/>
       </w:r>
-      <w:bookmarkStart w:id="1" w:name="_Toc4578661"/>
+      <w:bookmarkStart w:id="2" w:name="_Toc5014700"/>
       <w:r>
         <w:rPr>
           <w:sz w:val="52"/>
@@ -1400,7 +1473,7 @@
         <w:lastRenderedPageBreak/>
         <w:t>2 Byt scen</w:t>
       </w:r>
-      <w:bookmarkEnd w:id="1"/>
+      <w:bookmarkEnd w:id="2"/>
     </w:p>
     <w:p/>
     <w:p>
@@ -2231,7 +2304,7 @@
       <w:r>
         <w:br w:type="column"/>
       </w:r>
-      <w:bookmarkStart w:id="2" w:name="_Toc4578662"/>
+      <w:bookmarkStart w:id="3" w:name="_Toc5014701"/>
       <w:r>
         <w:rPr>
           <w:sz w:val="52"/>
@@ -2240,7 +2313,7 @@
         <w:lastRenderedPageBreak/>
         <w:t>3 Varuhus</w:t>
       </w:r>
-      <w:bookmarkEnd w:id="2"/>
+      <w:bookmarkEnd w:id="3"/>
     </w:p>
     <w:p/>
     <w:p>
@@ -5037,7 +5110,7 @@
         </w:rPr>
         <w:br w:type="column"/>
       </w:r>
-      <w:bookmarkStart w:id="3" w:name="_Toc4578663"/>
+      <w:bookmarkStart w:id="4" w:name="_Toc5014702"/>
       <w:r>
         <w:rPr>
           <w:sz w:val="52"/>
@@ -5053,7 +5126,7 @@
         </w:rPr>
         <w:t xml:space="preserve"> assets</w:t>
       </w:r>
-      <w:bookmarkEnd w:id="3"/>
+      <w:bookmarkEnd w:id="4"/>
       <w:r>
         <w:rPr>
           <w:sz w:val="52"/>
@@ -5840,9 +5913,129 @@
         </w:rPr>
         <w:t>Alt+Vänsterklick</w:t>
       </w:r>
-      <w:bookmarkStart w:id="4" w:name="_GoBack"/>
-      <w:bookmarkEnd w:id="4"/>
-      <w:proofErr w:type="spellEnd"/>
+      <w:proofErr w:type="spellEnd"/>
+    </w:p>
+    <w:p>
+      <w:pPr>
+        <w:ind w:firstLine="1304"/>
+        <w:rPr>
+          <w:lang w:val="en-US"/>
+        </w:rPr>
+      </w:pPr>
+    </w:p>
+    <w:p>
+      <w:pPr>
+        <w:pStyle w:val="Rubrik2"/>
+        <w:rPr>
+          <w:sz w:val="52"/>
+          <w:szCs w:val="52"/>
+        </w:rPr>
+      </w:pPr>
+      <w:bookmarkStart w:id="5" w:name="_Toc5014703"/>
+      <w:r>
+        <w:rPr>
+          <w:sz w:val="52"/>
+          <w:szCs w:val="52"/>
+        </w:rPr>
+        <w:lastRenderedPageBreak/>
+        <w:t>5</w:t>
+      </w:r>
+      <w:r>
+        <w:rPr>
+          <w:sz w:val="52"/>
+          <w:szCs w:val="52"/>
+        </w:rPr>
+        <w:t xml:space="preserve">. </w:t>
+      </w:r>
+      <w:r>
+        <w:rPr>
+          <w:sz w:val="52"/>
+          <w:szCs w:val="52"/>
+        </w:rPr>
+        <w:t>Inställningar för snygg grafik</w:t>
+      </w:r>
+      <w:bookmarkEnd w:id="5"/>
+    </w:p>
+    <w:p>
+      <w:pPr>
+        <w:ind w:firstLine="1304"/>
+        <w:rPr>
+          <w:lang w:val="en-US"/>
+        </w:rPr>
+      </w:pPr>
+    </w:p>
+    <w:p>
+      <w:pPr>
+        <w:ind w:firstLine="1304"/>
+        <w:rPr>
+          <w:lang w:val="en-US"/>
+        </w:rPr>
+      </w:pPr>
+      <w:r>
+        <w:rPr>
+          <w:noProof/>
+        </w:rPr>
+        <w:drawing>
+          <wp:inline distT="0" distB="0" distL="0" distR="0" wp14:anchorId="31B81CAA" wp14:editId="364498A6">
+            <wp:extent cx="3398520" cy="1886943"/>
+            <wp:effectExtent l="0" t="0" r="0" b="0"/>
+            <wp:docPr id="4" name="Bildobjekt 4"/>
+            <wp:cNvGraphicFramePr>
+              <a:graphicFrameLocks xmlns:a="http://schemas.openxmlformats.org/drawingml/2006/main" noChangeAspect="1"/>
+            </wp:cNvGraphicFramePr>
+            <a:graphic xmlns:a="http://schemas.openxmlformats.org/drawingml/2006/main">
+              <a:graphicData uri="http://schemas.openxmlformats.org/drawingml/2006/picture">
+                <pic:pic xmlns:pic="http://schemas.openxmlformats.org/drawingml/2006/picture">
+                  <pic:nvPicPr>
+                    <pic:cNvPr id="1" name=""/>
+                    <pic:cNvPicPr/>
+                  </pic:nvPicPr>
+                  <pic:blipFill>
+                    <a:blip r:embed="rId16"/>
+                    <a:stretch>
+                      <a:fillRect/>
+                    </a:stretch>
+                  </pic:blipFill>
+                  <pic:spPr>
+                    <a:xfrm>
+                      <a:off x="0" y="0"/>
+                      <a:ext cx="3439958" cy="1909950"/>
+                    </a:xfrm>
+                    <a:prstGeom prst="rect">
+                      <a:avLst/>
+                    </a:prstGeom>
+                  </pic:spPr>
+                </pic:pic>
+              </a:graphicData>
+            </a:graphic>
+          </wp:inline>
+        </w:drawing>
+      </w:r>
+    </w:p>
+    <w:p>
+      <w:pPr>
+        <w:ind w:firstLine="1304"/>
+        <w:rPr>
+          <w:lang w:val="en-US"/>
+        </w:rPr>
+      </w:pPr>
+      <w:hyperlink r:id="rId17" w:history="1">
+        <w:r>
+          <w:rPr>
+            <w:rStyle w:val="Hyperlnk"/>
+            <w:lang w:val="en-US"/>
+          </w:rPr>
+          <w:t>https://www.youtube.com/watch?v=IkRMMcPBFsc</w:t>
+        </w:r>
+      </w:hyperlink>
+    </w:p>
+    <w:p>
+      <w:pPr>
+        <w:ind w:firstLine="1304"/>
+        <w:rPr>
+          <w:lang w:val="en-US"/>
+        </w:rPr>
+      </w:pPr>
     </w:p>
     <w:sectPr>
       <w:pgSz w:w="11906" w:h="16838"/>
@@ -7619,7 +7812,7 @@
 </file>
 
 <file path=customXml/itemProps1.xml><?xml version="1.0" encoding="utf-8"?>
-<ds:datastoreItem xmlns:ds="http://schemas.openxmlformats.org/officeDocument/2006/customXml" ds:itemID="{2A062A60-FD9D-40E2-9277-3D9DDE12D75F}">
+<ds:datastoreItem xmlns:ds="http://schemas.openxmlformats.org/officeDocument/2006/customXml" ds:itemID="{7AD3D330-2577-446B-8424-06560B6FB6B0}">
   <ds:schemaRefs>
     <ds:schemaRef ds:uri="http://schemas.openxmlformats.org/officeDocument/2006/bibliography"/>
   </ds:schemaRefs>

</xml_diff>